<commit_message>
fixing bugs, extra analysis
</commit_message>
<xml_diff>
--- a/R Competency and The Drivetrain Approach to Decision Making/Assignment 1- R Competency and The Drivetrain Approach to Decision Making.docx
+++ b/R Competency and The Drivetrain Approach to Decision Making/Assignment 1- R Competency and The Drivetrain Approach to Decision Making.docx
@@ -8,8 +8,6 @@
           <w:b/>
         </w:rPr>
       </w:pPr>
-      <w:bookmarkStart w:id="0" w:name="_GoBack"/>
-      <w:bookmarkEnd w:id="0"/>
     </w:p>
     <w:p/>
     <w:p/>
@@ -941,10 +939,124 @@
         <w:rPr>
           <w:noProof/>
         </w:rPr>
+        <w:drawing>
+          <wp:anchor distT="0" distB="0" distL="114300" distR="114300" simplePos="0" relativeHeight="251673600" behindDoc="0" locked="0" layoutInCell="1" allowOverlap="1" wp14:anchorId="7D9E150C" wp14:editId="559C9B9A">
+            <wp:simplePos x="0" y="0"/>
+            <wp:positionH relativeFrom="margin">
+              <wp:posOffset>394970</wp:posOffset>
+            </wp:positionH>
+            <wp:positionV relativeFrom="paragraph">
+              <wp:posOffset>4232910</wp:posOffset>
+            </wp:positionV>
+            <wp:extent cx="5151755" cy="3250565"/>
+            <wp:effectExtent l="0" t="0" r="0" b="6985"/>
+            <wp:wrapSquare wrapText="bothSides"/>
+            <wp:docPr id="6" name="Picture 6"/>
+            <wp:cNvGraphicFramePr>
+              <a:graphicFrameLocks xmlns:a="http://schemas.openxmlformats.org/drawingml/2006/main" noChangeAspect="1"/>
+            </wp:cNvGraphicFramePr>
+            <a:graphic xmlns:a="http://schemas.openxmlformats.org/drawingml/2006/main">
+              <a:graphicData uri="http://schemas.openxmlformats.org/drawingml/2006/picture">
+                <pic:pic xmlns:pic="http://schemas.openxmlformats.org/drawingml/2006/picture">
+                  <pic:nvPicPr>
+                    <pic:cNvPr id="1" name=""/>
+                    <pic:cNvPicPr/>
+                  </pic:nvPicPr>
+                  <pic:blipFill>
+                    <a:blip r:embed="rId10">
+                      <a:extLst>
+                        <a:ext uri="{28A0092B-C50C-407E-A947-70E740481C1C}">
+                          <a14:useLocalDpi xmlns:a14="http://schemas.microsoft.com/office/drawing/2010/main" val="0"/>
+                        </a:ext>
+                      </a:extLst>
+                    </a:blip>
+                    <a:stretch>
+                      <a:fillRect/>
+                    </a:stretch>
+                  </pic:blipFill>
+                  <pic:spPr>
+                    <a:xfrm>
+                      <a:off x="0" y="0"/>
+                      <a:ext cx="5151755" cy="3250565"/>
+                    </a:xfrm>
+                    <a:prstGeom prst="rect">
+                      <a:avLst/>
+                    </a:prstGeom>
+                  </pic:spPr>
+                </pic:pic>
+              </a:graphicData>
+            </a:graphic>
+            <wp14:sizeRelH relativeFrom="margin">
+              <wp14:pctWidth>0</wp14:pctWidth>
+            </wp14:sizeRelH>
+          </wp:anchor>
+        </w:drawing>
+      </w:r>
+      <w:r>
+        <w:rPr>
+          <w:noProof/>
+        </w:rPr>
+        <w:drawing>
+          <wp:anchor distT="0" distB="0" distL="114300" distR="114300" simplePos="0" relativeHeight="251671552" behindDoc="0" locked="0" layoutInCell="1" allowOverlap="1" wp14:anchorId="64978321" wp14:editId="07A608A7">
+            <wp:simplePos x="0" y="0"/>
+            <wp:positionH relativeFrom="margin">
+              <wp:posOffset>525145</wp:posOffset>
+            </wp:positionH>
+            <wp:positionV relativeFrom="paragraph">
+              <wp:posOffset>468630</wp:posOffset>
+            </wp:positionV>
+            <wp:extent cx="5151755" cy="3250565"/>
+            <wp:effectExtent l="0" t="0" r="0" b="6985"/>
+            <wp:wrapTopAndBottom/>
+            <wp:docPr id="5" name="Picture 5"/>
+            <wp:cNvGraphicFramePr>
+              <a:graphicFrameLocks xmlns:a="http://schemas.openxmlformats.org/drawingml/2006/main" noChangeAspect="1"/>
+            </wp:cNvGraphicFramePr>
+            <a:graphic xmlns:a="http://schemas.openxmlformats.org/drawingml/2006/main">
+              <a:graphicData uri="http://schemas.openxmlformats.org/drawingml/2006/picture">
+                <pic:pic xmlns:pic="http://schemas.openxmlformats.org/drawingml/2006/picture">
+                  <pic:nvPicPr>
+                    <pic:cNvPr id="1" name=""/>
+                    <pic:cNvPicPr/>
+                  </pic:nvPicPr>
+                  <pic:blipFill>
+                    <a:blip r:embed="rId11">
+                      <a:extLst>
+                        <a:ext uri="{28A0092B-C50C-407E-A947-70E740481C1C}">
+                          <a14:useLocalDpi xmlns:a14="http://schemas.microsoft.com/office/drawing/2010/main" val="0"/>
+                        </a:ext>
+                      </a:extLst>
+                    </a:blip>
+                    <a:stretch>
+                      <a:fillRect/>
+                    </a:stretch>
+                  </pic:blipFill>
+                  <pic:spPr>
+                    <a:xfrm>
+                      <a:off x="0" y="0"/>
+                      <a:ext cx="5151755" cy="3250565"/>
+                    </a:xfrm>
+                    <a:prstGeom prst="rect">
+                      <a:avLst/>
+                    </a:prstGeom>
+                  </pic:spPr>
+                </pic:pic>
+              </a:graphicData>
+            </a:graphic>
+            <wp14:sizeRelH relativeFrom="margin">
+              <wp14:pctWidth>0</wp14:pctWidth>
+            </wp14:sizeRelH>
+          </wp:anchor>
+        </w:drawing>
+      </w:r>
+      <w:r>
+        <w:rPr>
+          <w:noProof/>
+        </w:rPr>
         <mc:AlternateContent>
           <mc:Choice Requires="wps">
             <w:drawing>
-              <wp:anchor distT="0" distB="0" distL="114300" distR="114300" simplePos="0" relativeHeight="251677696" behindDoc="0" locked="0" layoutInCell="1" allowOverlap="1" wp14:anchorId="7C45B876" wp14:editId="0A570B0F">
+              <wp:anchor distT="0" distB="0" distL="114300" distR="114300" simplePos="0" relativeHeight="251677696" behindDoc="0" locked="0" layoutInCell="1" allowOverlap="1" wp14:anchorId="7C45B876" wp14:editId="0ADDA081">
                 <wp:simplePos x="0" y="0"/>
                 <wp:positionH relativeFrom="column">
                   <wp:posOffset>0</wp:posOffset>
@@ -1053,64 +1165,10 @@
         <w:rPr>
           <w:noProof/>
         </w:rPr>
-        <w:drawing>
-          <wp:anchor distT="0" distB="0" distL="114300" distR="114300" simplePos="0" relativeHeight="251673600" behindDoc="0" locked="0" layoutInCell="1" allowOverlap="1" wp14:anchorId="7D9E150C" wp14:editId="584F4CC2">
-            <wp:simplePos x="0" y="0"/>
-            <wp:positionH relativeFrom="margin">
-              <wp:align>right</wp:align>
-            </wp:positionH>
-            <wp:positionV relativeFrom="paragraph">
-              <wp:posOffset>4230158</wp:posOffset>
-            </wp:positionV>
-            <wp:extent cx="5942330" cy="3250565"/>
-            <wp:effectExtent l="0" t="0" r="1270" b="6985"/>
-            <wp:wrapSquare wrapText="bothSides"/>
-            <wp:docPr id="6" name="Picture 6"/>
-            <wp:cNvGraphicFramePr>
-              <a:graphicFrameLocks xmlns:a="http://schemas.openxmlformats.org/drawingml/2006/main" noChangeAspect="1"/>
-            </wp:cNvGraphicFramePr>
-            <a:graphic xmlns:a="http://schemas.openxmlformats.org/drawingml/2006/main">
-              <a:graphicData uri="http://schemas.openxmlformats.org/drawingml/2006/picture">
-                <pic:pic xmlns:pic="http://schemas.openxmlformats.org/drawingml/2006/picture">
-                  <pic:nvPicPr>
-                    <pic:cNvPr id="1" name=""/>
-                    <pic:cNvPicPr/>
-                  </pic:nvPicPr>
-                  <pic:blipFill>
-                    <a:blip r:embed="rId10">
-                      <a:extLst>
-                        <a:ext uri="{28A0092B-C50C-407E-A947-70E740481C1C}">
-                          <a14:useLocalDpi xmlns:a14="http://schemas.microsoft.com/office/drawing/2010/main" val="0"/>
-                        </a:ext>
-                      </a:extLst>
-                    </a:blip>
-                    <a:stretch>
-                      <a:fillRect/>
-                    </a:stretch>
-                  </pic:blipFill>
-                  <pic:spPr>
-                    <a:xfrm>
-                      <a:off x="0" y="0"/>
-                      <a:ext cx="5942531" cy="3250565"/>
-                    </a:xfrm>
-                    <a:prstGeom prst="rect">
-                      <a:avLst/>
-                    </a:prstGeom>
-                  </pic:spPr>
-                </pic:pic>
-              </a:graphicData>
-            </a:graphic>
-          </wp:anchor>
-        </w:drawing>
-      </w:r>
-      <w:r>
-        <w:rPr>
-          <w:noProof/>
-        </w:rPr>
         <mc:AlternateContent>
           <mc:Choice Requires="wps">
             <w:drawing>
-              <wp:anchor distT="0" distB="0" distL="114300" distR="114300" simplePos="0" relativeHeight="251675648" behindDoc="0" locked="0" layoutInCell="1" allowOverlap="1" wp14:anchorId="54D80465" wp14:editId="2C404DB5">
+              <wp:anchor distT="0" distB="0" distL="114300" distR="114300" simplePos="0" relativeHeight="251675648" behindDoc="0" locked="0" layoutInCell="1" allowOverlap="1" wp14:anchorId="54D80465" wp14:editId="7345809E">
                 <wp:simplePos x="0" y="0"/>
                 <wp:positionH relativeFrom="column">
                   <wp:posOffset>126365</wp:posOffset>
@@ -1217,21 +1275,246 @@
       </w:r>
       <w:r>
         <w:rPr>
+          <w:b/>
+        </w:rPr>
+        <w:t>How does original planned project duration differ from actual duration (if actual duration measured as the duration between “</w:t>
+      </w:r>
+      <w:proofErr w:type="spellStart"/>
+      <w:r>
+        <w:rPr>
+          <w:b/>
+        </w:rPr>
+        <w:t>Approva</w:t>
+      </w:r>
+      <w:r>
+        <w:rPr>
+          <w:b/>
+        </w:rPr>
+        <w:t>l</w:t>
+      </w:r>
+      <w:r>
+        <w:rPr>
+          <w:b/>
+        </w:rPr>
+        <w:t>Date</w:t>
+      </w:r>
+      <w:proofErr w:type="spellEnd"/>
+      <w:r>
+        <w:rPr>
+          <w:b/>
+        </w:rPr>
+        <w:t>” and “</w:t>
+      </w:r>
+      <w:proofErr w:type="spellStart"/>
+      <w:r>
+        <w:rPr>
+          <w:b/>
+        </w:rPr>
+        <w:t>RevisedCompletionDate</w:t>
+      </w:r>
+      <w:proofErr w:type="spellEnd"/>
+      <w:r>
+        <w:rPr>
+          <w:b/>
+        </w:rPr>
+        <w:t>”?)</w:t>
+      </w:r>
+    </w:p>
+    <w:p>
+      <w:r>
+        <w:t xml:space="preserve">Two plots and a table can help us compare the differences between the original duration and actual duration. The difference is </w:t>
+      </w:r>
+      <w:r>
+        <w:t>quite pronounced, on average the projects took over a year and a half longer than intended (3.335years instead of 1.764years). The minimum actual duration is 0.153years, with 25% of the projects below 2.302 years, 50% below 3.071 years, 75% below 4.052 years and a maximum of 12.042 years.</w:t>
+      </w:r>
+    </w:p>
+    <w:p>
+      <w:r>
+        <w:t>On the histogram we see that the distribution of durations is approximately similar for the actual and original duration, but the actual mean is closer to</w:t>
+      </w:r>
+      <w:r>
+        <w:t xml:space="preserve"> 3 years than 2 </w:t>
+      </w:r>
+      <w:proofErr w:type="gramStart"/>
+      <w:r>
+        <w:t>years.</w:t>
+      </w:r>
+      <w:r>
+        <w:t>.</w:t>
+      </w:r>
+      <w:proofErr w:type="gramEnd"/>
+    </w:p>
+    <w:p>
+      <w:pPr>
+        <w:pStyle w:val="Caption"/>
+        <w:framePr w:w="9347" w:hSpace="180" w:wrap="around" w:vAnchor="text" w:hAnchor="page" w:x="1421" w:y="1799"/>
+      </w:pPr>
+      <w:r>
+        <w:t xml:space="preserve">Figure </w:t>
+      </w:r>
+      <w:fldSimple w:instr=" SEQ Figure \* ARABIC ">
+        <w:r>
+          <w:rPr>
+            <w:noProof/>
+          </w:rPr>
+          <w:t>6</w:t>
+        </w:r>
+      </w:fldSimple>
+      <w:r>
+        <w:t xml:space="preserve"> table comparing the distribution parameters for the original and actual project duration</w:t>
+      </w:r>
+    </w:p>
+    <w:p>
+      <w:pPr>
+        <w:rPr>
+          <w:b/>
+        </w:rPr>
+      </w:pPr>
+      <w:r>
+        <w:rPr>
           <w:noProof/>
         </w:rPr>
+        <mc:AlternateContent>
+          <mc:Choice Requires="wps">
+            <w:drawing>
+              <wp:anchor distT="0" distB="0" distL="114300" distR="114300" simplePos="0" relativeHeight="251689984" behindDoc="0" locked="0" layoutInCell="1" allowOverlap="1" wp14:anchorId="616138CC" wp14:editId="27E8AC4F">
+                <wp:simplePos x="0" y="0"/>
+                <wp:positionH relativeFrom="margin">
+                  <wp:align>right</wp:align>
+                </wp:positionH>
+                <wp:positionV relativeFrom="paragraph">
+                  <wp:posOffset>5398135</wp:posOffset>
+                </wp:positionV>
+                <wp:extent cx="5943600" cy="635"/>
+                <wp:effectExtent l="0" t="0" r="0" b="0"/>
+                <wp:wrapSquare wrapText="bothSides"/>
+                <wp:docPr id="14" name="Text Box 14"/>
+                <wp:cNvGraphicFramePr/>
+                <a:graphic xmlns:a="http://schemas.openxmlformats.org/drawingml/2006/main">
+                  <a:graphicData uri="http://schemas.microsoft.com/office/word/2010/wordprocessingShape">
+                    <wps:wsp>
+                      <wps:cNvSpPr txBox="1"/>
+                      <wps:spPr>
+                        <a:xfrm>
+                          <a:off x="0" y="0"/>
+                          <a:ext cx="5943600" cy="635"/>
+                        </a:xfrm>
+                        <a:prstGeom prst="rect">
+                          <a:avLst/>
+                        </a:prstGeom>
+                        <a:solidFill>
+                          <a:prstClr val="white"/>
+                        </a:solidFill>
+                        <a:ln>
+                          <a:noFill/>
+                        </a:ln>
+                      </wps:spPr>
+                      <wps:txbx>
+                        <w:txbxContent>
+                          <w:p>
+                            <w:pPr>
+                              <w:pStyle w:val="Caption"/>
+                              <w:rPr>
+                                <w:noProof/>
+                              </w:rPr>
+                            </w:pPr>
+                            <w:r>
+                              <w:t xml:space="preserve">Figure </w:t>
+                            </w:r>
+                            <w:fldSimple w:instr=" SEQ Figure \* ARABIC ">
+                              <w:r>
+                                <w:rPr>
+                                  <w:noProof/>
+                                </w:rPr>
+                                <w:t>7</w:t>
+                              </w:r>
+                            </w:fldSimple>
+                            <w:r>
+                              <w:t xml:space="preserve"> a scatterplot showing the actual duration </w:t>
+                            </w:r>
+                            <w:proofErr w:type="spellStart"/>
+                            <w:r>
+                              <w:t>vsz</w:t>
+                            </w:r>
+                            <w:proofErr w:type="spellEnd"/>
+                            <w:r>
+                              <w:t xml:space="preserve"> the original duration of the projects</w:t>
+                            </w:r>
+                          </w:p>
+                        </w:txbxContent>
+                      </wps:txbx>
+                      <wps:bodyPr rot="0" spcFirstLastPara="0" vertOverflow="overflow" horzOverflow="overflow" vert="horz" wrap="square" lIns="0" tIns="0" rIns="0" bIns="0" numCol="1" spcCol="0" rtlCol="0" fromWordArt="0" anchor="t" anchorCtr="0" forceAA="0" compatLnSpc="1">
+                        <a:prstTxWarp prst="textNoShape">
+                          <a:avLst/>
+                        </a:prstTxWarp>
+                        <a:spAutoFit/>
+                      </wps:bodyPr>
+                    </wps:wsp>
+                  </a:graphicData>
+                </a:graphic>
+              </wp:anchor>
+            </w:drawing>
+          </mc:Choice>
+          <mc:Fallback>
+            <w:pict>
+              <v:shape w14:anchorId="616138CC" id="Text Box 14" o:spid="_x0000_s1030" type="#_x0000_t202" style="position:absolute;margin-left:416.8pt;margin-top:425.05pt;width:468pt;height:.05pt;z-index:251689984;visibility:visible;mso-wrap-style:square;mso-wrap-distance-left:9pt;mso-wrap-distance-top:0;mso-wrap-distance-right:9pt;mso-wrap-distance-bottom:0;mso-position-horizontal:right;mso-position-horizontal-relative:margin;mso-position-vertical:absolute;mso-position-vertical-relative:text;v-text-anchor:top" o:gfxdata="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" stroked="f">
+                <v:textbox style="mso-fit-shape-to-text:t" inset="0,0,0,0">
+                  <w:txbxContent>
+                    <w:p>
+                      <w:pPr>
+                        <w:pStyle w:val="Caption"/>
+                        <w:rPr>
+                          <w:noProof/>
+                        </w:rPr>
+                      </w:pPr>
+                      <w:r>
+                        <w:t xml:space="preserve">Figure </w:t>
+                      </w:r>
+                      <w:fldSimple w:instr=" SEQ Figure \* ARABIC ">
+                        <w:r>
+                          <w:rPr>
+                            <w:noProof/>
+                          </w:rPr>
+                          <w:t>7</w:t>
+                        </w:r>
+                      </w:fldSimple>
+                      <w:r>
+                        <w:t xml:space="preserve"> a scatterplot showing the actual duration </w:t>
+                      </w:r>
+                      <w:proofErr w:type="spellStart"/>
+                      <w:r>
+                        <w:t>vsz</w:t>
+                      </w:r>
+                      <w:proofErr w:type="spellEnd"/>
+                      <w:r>
+                        <w:t xml:space="preserve"> the original duration of the projects</w:t>
+                      </w:r>
+                    </w:p>
+                  </w:txbxContent>
+                </v:textbox>
+                <w10:wrap type="square" anchorx="margin"/>
+              </v:shape>
+            </w:pict>
+          </mc:Fallback>
+        </mc:AlternateContent>
+      </w:r>
+      <w:r>
+        <w:rPr>
+          <w:noProof/>
+        </w:rPr>
         <w:drawing>
-          <wp:anchor distT="0" distB="0" distL="114300" distR="114300" simplePos="0" relativeHeight="251671552" behindDoc="0" locked="0" layoutInCell="1" allowOverlap="1" wp14:anchorId="64978321" wp14:editId="07057739">
+          <wp:anchor distT="0" distB="0" distL="114300" distR="114300" simplePos="0" relativeHeight="251687936" behindDoc="0" locked="0" layoutInCell="1" allowOverlap="1" wp14:anchorId="1FB2CA23" wp14:editId="611B7F53">
             <wp:simplePos x="0" y="0"/>
-            <wp:positionH relativeFrom="margin">
-              <wp:posOffset>126577</wp:posOffset>
+            <wp:positionH relativeFrom="column">
+              <wp:posOffset>-76200</wp:posOffset>
             </wp:positionH>
             <wp:positionV relativeFrom="paragraph">
-              <wp:posOffset>465455</wp:posOffset>
+              <wp:posOffset>1477010</wp:posOffset>
             </wp:positionV>
-            <wp:extent cx="5943600" cy="3250565"/>
-            <wp:effectExtent l="0" t="0" r="0" b="6985"/>
-            <wp:wrapTopAndBottom/>
-            <wp:docPr id="5" name="Picture 5"/>
+            <wp:extent cx="5943600" cy="3749675"/>
+            <wp:effectExtent l="0" t="0" r="0" b="3175"/>
+            <wp:wrapSquare wrapText="bothSides"/>
+            <wp:docPr id="9" name="Picture 9"/>
             <wp:cNvGraphicFramePr>
               <a:graphicFrameLocks xmlns:a="http://schemas.openxmlformats.org/drawingml/2006/main" noChangeAspect="1"/>
             </wp:cNvGraphicFramePr>
@@ -1243,7 +1526,7 @@
                     <pic:cNvPicPr/>
                   </pic:nvPicPr>
                   <pic:blipFill>
-                    <a:blip r:embed="rId11"/>
+                    <a:blip r:embed="rId12"/>
                     <a:stretch>
                       <a:fillRect/>
                     </a:stretch>
@@ -1251,7 +1534,7 @@
                   <pic:spPr>
                     <a:xfrm>
                       <a:off x="0" y="0"/>
-                      <a:ext cx="5943600" cy="3250565"/>
+                      <a:ext cx="5943600" cy="3749675"/>
                     </a:xfrm>
                     <a:prstGeom prst="rect">
                       <a:avLst/>
@@ -1263,99 +1546,6 @@
           </wp:anchor>
         </w:drawing>
       </w:r>
-      <w:r>
-        <w:rPr>
-          <w:b/>
-        </w:rPr>
-        <w:t>How does original planned project duration differ from actual duration (if actual duration measured as the duration between “</w:t>
-      </w:r>
-      <w:proofErr w:type="spellStart"/>
-      <w:r>
-        <w:rPr>
-          <w:b/>
-        </w:rPr>
-        <w:t>Approva</w:t>
-      </w:r>
-      <w:r>
-        <w:rPr>
-          <w:b/>
-        </w:rPr>
-        <w:t>l</w:t>
-      </w:r>
-      <w:r>
-        <w:rPr>
-          <w:b/>
-        </w:rPr>
-        <w:t>Date</w:t>
-      </w:r>
-      <w:proofErr w:type="spellEnd"/>
-      <w:r>
-        <w:rPr>
-          <w:b/>
-        </w:rPr>
-        <w:t>” and “</w:t>
-      </w:r>
-      <w:proofErr w:type="spellStart"/>
-      <w:r>
-        <w:rPr>
-          <w:b/>
-        </w:rPr>
-        <w:t>RevisedCompletionDate</w:t>
-      </w:r>
-      <w:proofErr w:type="spellEnd"/>
-      <w:r>
-        <w:rPr>
-          <w:b/>
-        </w:rPr>
-        <w:t>”?)</w:t>
-      </w:r>
-    </w:p>
-    <w:p>
-      <w:r>
-        <w:t xml:space="preserve">Two plots and a table can help us compare the differences between the original duration and actual duration. The difference is astonishing: In reality, almost none of the projects get done in the planned </w:t>
-      </w:r>
-      <w:proofErr w:type="gramStart"/>
-      <w:r>
-        <w:t>timeframe, but</w:t>
-      </w:r>
-      <w:proofErr w:type="gramEnd"/>
-      <w:r>
-        <w:t xml:space="preserve"> take multiple times longer. The actual minimum duration is 1.074 years, the first quartile of projects takes between the minimum and 16.11 year, the median is 21.50 years, the third quartile goes up to 23.37 years and the actual maximum duration is 84.29 years.</w:t>
-      </w:r>
-    </w:p>
-    <w:p>
-      <w:r>
-        <w:t>On the histogram we see that the distribution of durations is approximately similar for the actual and original duration, but the actual mean is closer to 20 than 2 years, with an exact mean of 23.35 years.</w:t>
-      </w:r>
-    </w:p>
-    <w:p>
-      <w:pPr>
-        <w:pStyle w:val="Caption"/>
-        <w:framePr w:w="9347" w:hSpace="180" w:wrap="around" w:vAnchor="text" w:hAnchor="page" w:x="1421" w:y="1799"/>
-      </w:pPr>
-      <w:r>
-        <w:t xml:space="preserve">Figure </w:t>
-      </w:r>
-      <w:fldSimple w:instr=" SEQ Figure \* ARABIC ">
-        <w:r>
-          <w:rPr>
-            <w:noProof/>
-          </w:rPr>
-          <w:t>6</w:t>
-        </w:r>
-      </w:fldSimple>
-      <w:r>
-        <w:t xml:space="preserve"> table comparing the distribution parameters for the original and actual project duration</w:t>
-      </w:r>
-    </w:p>
-    <w:p>
-      <w:pPr>
-        <w:pStyle w:val="ListParagraph"/>
-        <w:ind w:left="1080"/>
-        <w:rPr>
-          <w:b/>
-        </w:rPr>
-      </w:pPr>
     </w:p>
     <w:tbl>
       <w:tblPr>
@@ -1617,7 +1807,10 @@
               <w:ind w:left="0"/>
             </w:pPr>
             <w:r>
-              <w:t>1.074</w:t>
+              <w:t>0.15</w:t>
+            </w:r>
+            <w:r>
+              <w:t>3</w:t>
             </w:r>
           </w:p>
         </w:tc>
@@ -1631,7 +1824,7 @@
               <w:ind w:left="0"/>
             </w:pPr>
             <w:r>
-              <w:t>16.11</w:t>
+              <w:t>2.302</w:t>
             </w:r>
           </w:p>
         </w:tc>
@@ -1645,7 +1838,7 @@
               <w:ind w:left="0"/>
             </w:pPr>
             <w:r>
-              <w:t>21.50</w:t>
+              <w:t>3.071</w:t>
             </w:r>
           </w:p>
         </w:tc>
@@ -1659,7 +1852,7 @@
               <w:ind w:left="0"/>
             </w:pPr>
             <w:r>
-              <w:t>23.35</w:t>
+              <w:t>3.335</w:t>
             </w:r>
           </w:p>
         </w:tc>
@@ -1673,7 +1866,7 @@
               <w:ind w:left="0"/>
             </w:pPr>
             <w:r>
-              <w:t>23.37</w:t>
+              <w:t>4.052</w:t>
             </w:r>
           </w:p>
         </w:tc>
@@ -1688,12 +1881,28 @@
               <w:ind w:left="0"/>
             </w:pPr>
             <w:r>
-              <w:t>84.29</w:t>
+              <w:t>12.042</w:t>
             </w:r>
           </w:p>
         </w:tc>
       </w:tr>
     </w:tbl>
+    <w:p>
+      <w:r>
+        <w:t>Another interesting thing to consider is the relationship between the original duration and actual duration</w:t>
+      </w:r>
+      <w:r>
+        <w:t xml:space="preserve">. The scatterplot above reveals a very interesting pattern in the data. There is a clear cutoff at the 1:1 line for the projects that exactly made their original deadline. Then there are </w:t>
+      </w:r>
+      <w:proofErr w:type="gramStart"/>
+      <w:r>
+        <w:t>a number of</w:t>
+      </w:r>
+      <w:proofErr w:type="gramEnd"/>
+      <w:r>
+        <w:t xml:space="preserve"> more or less pronounced lines parallel to the initial line. In fact, those lines are exactly at the points where the project is one year longer, etc. The less pronounced ones are months. This tells us that the relationship between the original duration and actual duration is not proportional: the projects don’t get twice as long, etc. Instead they almost all get extended by about a few months, a year or maybe two. This ties back in with our mean increasing from 2 to 3 years on average.</w:t>
+      </w:r>
+    </w:p>
     <w:p>
       <w:pPr>
         <w:pStyle w:val="ListParagraph"/>
@@ -1781,7 +1990,7 @@
                                 <w:rPr>
                                   <w:noProof/>
                                 </w:rPr>
-                                <w:t>7</w:t>
+                                <w:t>8</w:t>
                               </w:r>
                             </w:fldSimple>
                             <w:r>
@@ -1804,7 +2013,7 @@
           </mc:Choice>
           <mc:Fallback>
             <w:pict>
-              <v:shape w14:anchorId="63288905" id="Text Box 11" o:spid="_x0000_s1030" type="#_x0000_t202" style="position:absolute;left:0;text-align:left;margin-left:0;margin-top:140pt;width:375.6pt;height:.05pt;z-index:251681792;visibility:visible;mso-wrap-style:square;mso-wrap-distance-left:9pt;mso-wrap-distance-top:0;mso-wrap-distance-right:9pt;mso-wrap-distance-bottom:0;mso-position-horizontal:absolute;mso-position-horizontal-relative:text;mso-position-vertical:absolute;mso-position-vertical-relative:text;v-text-anchor:top" o:gfxdata="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" stroked="f">
+              <v:shape w14:anchorId="63288905" id="Text Box 11" o:spid="_x0000_s1031" type="#_x0000_t202" style="position:absolute;left:0;text-align:left;margin-left:0;margin-top:140pt;width:375.6pt;height:.05pt;z-index:251681792;visibility:visible;mso-wrap-style:square;mso-wrap-distance-left:9pt;mso-wrap-distance-top:0;mso-wrap-distance-right:9pt;mso-wrap-distance-bottom:0;mso-position-horizontal:absolute;mso-position-horizontal-relative:text;mso-position-vertical:absolute;mso-position-vertical-relative:text;v-text-anchor:top" o:gfxdata="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" stroked="f">
                 <v:textbox style="mso-fit-shape-to-text:t" inset="0,0,0,0">
                   <w:txbxContent>
                     <w:p>
@@ -1822,7 +2031,7 @@
                           <w:rPr>
                             <w:noProof/>
                           </w:rPr>
-                          <w:t>7</w:t>
+                          <w:t>8</w:t>
                         </w:r>
                       </w:fldSimple>
                       <w:r>
@@ -1865,7 +2074,7 @@
                     <pic:cNvPicPr/>
                   </pic:nvPicPr>
                   <pic:blipFill rotWithShape="1">
-                    <a:blip r:embed="rId12"/>
+                    <a:blip r:embed="rId13"/>
                     <a:srcRect l="-178" t="25898" r="178" b="25639"/>
                     <a:stretch/>
                   </pic:blipFill>
@@ -2051,7 +2260,7 @@
           <w:rPr>
             <w:noProof/>
           </w:rPr>
-          <w:t>8</w:t>
+          <w:t>9</w:t>
         </w:r>
       </w:fldSimple>
       <w:r>
@@ -2073,35 +2282,7 @@
         <w:rPr>
           <w:b/>
         </w:rPr>
-        <w:t xml:space="preserve">Repeat problem 2, but this time exclude all PPTA projects. PPTA projects are more prone to negative ratings, because after a certain point in time only the low-rated PPTA projects required ratings. PPTA stands for “Project Preparatory Technical Assistance” and is basically a project </w:t>
-      </w:r>
-      <w:proofErr w:type="spellStart"/>
-      <w:r>
-        <w:rPr>
-          <w:b/>
-        </w:rPr>
-        <w:t>intentded</w:t>
-      </w:r>
-      <w:proofErr w:type="spellEnd"/>
-      <w:r>
-        <w:rPr>
-          <w:b/>
-        </w:rPr>
-        <w:t xml:space="preserve"> to </w:t>
-      </w:r>
-      <w:proofErr w:type="spellStart"/>
-      <w:r>
-        <w:rPr>
-          <w:b/>
-        </w:rPr>
-        <w:t>zset</w:t>
-      </w:r>
-      <w:proofErr w:type="spellEnd"/>
-      <w:r>
-        <w:rPr>
-          <w:b/>
-        </w:rPr>
-        <w:t xml:space="preserve"> up a loan (often a very large multi-million-dollar loan)</w:t>
+        <w:t>Repeat problem 2, but this time exclude all PPTA projects. PPTA projects are more prone to negative ratings, because after a certain point in time only the low-rated PPTA projects required ratings. PPTA stands for “Project Preparatory Technical Assistance” and is basically a project intended to set up a loan (often a very large multi-million-dollar loan)</w:t>
       </w:r>
       <w:r>
         <w:rPr>
@@ -2179,7 +2360,7 @@
                                 <w:rPr>
                                   <w:noProof/>
                                 </w:rPr>
-                                <w:t>9</w:t>
+                                <w:t>10</w:t>
                               </w:r>
                             </w:fldSimple>
                             <w:r>
@@ -2202,7 +2383,7 @@
           </mc:Choice>
           <mc:Fallback>
             <w:pict>
-              <v:shape w14:anchorId="10FE2641" id="Text Box 13" o:spid="_x0000_s1031" type="#_x0000_t202" style="position:absolute;margin-left:0;margin-top:120.1pt;width:375.6pt;height:.05pt;z-index:251685888;visibility:visible;mso-wrap-style:square;mso-wrap-distance-left:9pt;mso-wrap-distance-top:0;mso-wrap-distance-right:9pt;mso-wrap-distance-bottom:0;mso-position-horizontal:left;mso-position-horizontal-relative:margin;mso-position-vertical:absolute;mso-position-vertical-relative:text;v-text-anchor:top" o:gfxdata="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" stroked="f">
+              <v:shape w14:anchorId="10FE2641" id="Text Box 13" o:spid="_x0000_s1032" type="#_x0000_t202" style="position:absolute;margin-left:0;margin-top:120.1pt;width:375.6pt;height:.05pt;z-index:251685888;visibility:visible;mso-wrap-style:square;mso-wrap-distance-left:9pt;mso-wrap-distance-top:0;mso-wrap-distance-right:9pt;mso-wrap-distance-bottom:0;mso-position-horizontal:left;mso-position-horizontal-relative:margin;mso-position-vertical:absolute;mso-position-vertical-relative:text;v-text-anchor:top" o:gfxdata="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" stroked="f">
                 <v:textbox style="mso-fit-shape-to-text:t" inset="0,0,0,0">
                   <w:txbxContent>
                     <w:p>
@@ -2220,7 +2401,7 @@
                           <w:rPr>
                             <w:noProof/>
                           </w:rPr>
-                          <w:t>9</w:t>
+                          <w:t>10</w:t>
                         </w:r>
                       </w:fldSimple>
                       <w:r>
@@ -2263,7 +2444,7 @@
                     <pic:cNvPicPr/>
                   </pic:nvPicPr>
                   <pic:blipFill rotWithShape="1">
-                    <a:blip r:embed="rId13"/>
+                    <a:blip r:embed="rId14"/>
                     <a:srcRect t="22835" b="25638"/>
                     <a:stretch/>
                   </pic:blipFill>
@@ -2487,7 +2668,7 @@
           <w:rPr>
             <w:noProof/>
           </w:rPr>
-          <w:t>10</w:t>
+          <w:t>11</w:t>
         </w:r>
       </w:fldSimple>
       <w:r>
@@ -2574,15 +2755,13 @@
         <w:t xml:space="preserve">The ratings for the top </w:t>
       </w:r>
       <w:r>
-        <w:t xml:space="preserve">25% most expensive </w:t>
-      </w:r>
-      <w:proofErr w:type="gramStart"/>
-      <w:r>
-        <w:t>projects(</w:t>
-      </w:r>
-      <w:proofErr w:type="gramEnd"/>
-      <w:r>
-        <w:t>1.934) were on average lower than the ratings for the 25% least expensive projects (1.942). However, we cannot easily draw a causal conclusion from this correlation, because the treatment was not random. The projects likely differ significantly in their scale, location, timing and many more factors. There may even be an impact of money being put towards failing projects to save them, which then pulls up the ratings of the cheap projects (because the failing one is no longer cheap) and down the ratings of the expensive one. To make a causal conclusion, we either need to run a randomized trial, or we would need the other half of the data, meaning we would need to know how well the cheap projects would have done with a higher budget or the expensive ones with a lower budget.</w:t>
+        <w:t>25% most expensive projects</w:t>
+      </w:r>
+      <w:r>
+        <w:t xml:space="preserve"> </w:t>
+      </w:r>
+      <w:r>
+        <w:t>(1.934) were on average lower than the ratings for the 25% least expensive projects (1.942). However, we cannot easily draw a causal conclusion from this correlation, because the treatment was not random. The projects likely differ significantly in their scale, location, timing and many more factors. There may even be an impact of money being put towards failing projects to save them, which then pulls up the ratings of the cheap projects (because the failing one is no longer cheap) and down the ratings of the expensive one. To make a causal conclusion, we either need to run a randomized trial, or we would need the other half of the data, meaning we would need to know how well the cheap projects would have done with a higher budget or the expensive ones with a lower budget.</w:t>
       </w:r>
     </w:p>
     <w:p>
@@ -2688,8 +2867,16 @@
       </w:r>
       <w:proofErr w:type="spellEnd"/>
       <w:r>
-        <w:t>”). This would however not be the independent variable we are investigating to find the optimal budget-setting, but rather a confounding variable.</w:t>
-      </w:r>
+        <w:t>”)</w:t>
+      </w:r>
+      <w:r>
+        <w:t xml:space="preserve"> or other structural components of project planning</w:t>
+      </w:r>
+      <w:r>
+        <w:t>. This would however not be the independent variable we are investigating to find the optimal budget-setting, but rather a confounding variable.</w:t>
+      </w:r>
+      <w:bookmarkStart w:id="0" w:name="_GoBack"/>
+      <w:bookmarkEnd w:id="0"/>
     </w:p>
     <w:p>
       <w:pPr>
@@ -2811,17 +2998,15 @@
       <w:r>
         <w:t xml:space="preserve">standardization. Projects might be getting an increase in budged because they are not doing well, pulling down the rating of high-budget projects. Or they might be a PPTA project that has a lower rating not necessarily for the budget, but because it took too long to eventuate. </w:t>
       </w:r>
-      <w:proofErr w:type="gramStart"/>
-      <w:r>
-        <w:t>These kind of circumstances</w:t>
-      </w:r>
-      <w:proofErr w:type="gramEnd"/>
+      <w:r>
+        <w:t>These kinds of circumstances</w:t>
+      </w:r>
       <w:r>
         <w:t xml:space="preserve"> make it impossible to draw a causal relationship from the observational data.</w:t>
       </w:r>
     </w:p>
     <w:sectPr>
-      <w:headerReference w:type="default" r:id="rId14"/>
+      <w:headerReference w:type="default" r:id="rId15"/>
       <w:pgSz w:w="12240" w:h="15840"/>
       <w:pgMar w:top="1440" w:right="1440" w:bottom="1440" w:left="1440" w:header="720" w:footer="720" w:gutter="0"/>
       <w:cols w:space="720"/>
@@ -4141,7 +4326,7 @@
 </file>
 
 <file path=customXml/itemProps1.xml><?xml version="1.0" encoding="utf-8"?>
-<ds:datastoreItem xmlns:ds="http://schemas.openxmlformats.org/officeDocument/2006/customXml" ds:itemID="{23A5F9DB-CEC4-4B59-9617-85C3AD3DD950}">
+<ds:datastoreItem xmlns:ds="http://schemas.openxmlformats.org/officeDocument/2006/customXml" ds:itemID="{4E7A1C7F-22F6-4339-BBC7-89BB9088C987}">
   <ds:schemaRefs>
     <ds:schemaRef ds:uri="http://schemas.openxmlformats.org/officeDocument/2006/bibliography"/>
   </ds:schemaRefs>

</xml_diff>